<commit_message>
log instead of laplacian, hsize set to 11
</commit_message>
<xml_diff>
--- a/HW3/hw3.keypoints.docx
+++ b/HW3/hw3.keypoints.docx
@@ -20,7 +20,43 @@
           <w:sz w:val="28"/>
           <w:szCs w:val="28"/>
         </w:rPr>
-        <w:t>Alternative Keypoints Detection with LoG Pyramid</w:t>
+        <w:t xml:space="preserve">Alternative </w:t>
+      </w:r>
+      <w:proofErr w:type="spellStart"/>
+      <w:r>
+        <w:rPr>
+          <w:rFonts w:ascii="Times New Roman" w:hAnsi="Times New Roman" w:cs="Times New Roman" w:hint="eastAsia"/>
+          <w:sz w:val="28"/>
+          <w:szCs w:val="28"/>
+        </w:rPr>
+        <w:t>Keypoints</w:t>
+      </w:r>
+      <w:proofErr w:type="spellEnd"/>
+      <w:r>
+        <w:rPr>
+          <w:rFonts w:ascii="Times New Roman" w:hAnsi="Times New Roman" w:cs="Times New Roman" w:hint="eastAsia"/>
+          <w:sz w:val="28"/>
+          <w:szCs w:val="28"/>
+        </w:rPr>
+        <w:t xml:space="preserve"> Detection with </w:t>
+      </w:r>
+      <w:proofErr w:type="spellStart"/>
+      <w:r>
+        <w:rPr>
+          <w:rFonts w:ascii="Times New Roman" w:hAnsi="Times New Roman" w:cs="Times New Roman" w:hint="eastAsia"/>
+          <w:sz w:val="28"/>
+          <w:szCs w:val="28"/>
+        </w:rPr>
+        <w:t>LoG</w:t>
+      </w:r>
+      <w:proofErr w:type="spellEnd"/>
+      <w:r>
+        <w:rPr>
+          <w:rFonts w:ascii="Times New Roman" w:hAnsi="Times New Roman" w:cs="Times New Roman" w:hint="eastAsia"/>
+          <w:sz w:val="28"/>
+          <w:szCs w:val="28"/>
+        </w:rPr>
+        <w:t xml:space="preserve"> Pyramid</w:t>
       </w:r>
     </w:p>
     <w:p>
@@ -72,7 +108,133 @@
           <w:sz w:val="24"/>
           <w:szCs w:val="24"/>
         </w:rPr>
-        <w:t>reinforce the scale space response extrema concept in key points detection, and ask you to compute a LoG pyramid for scale space extrema detection, and compare that with the DoG pyramid based SIFT detection. An example is illustrated below, on the left is an image and its SIFT detection, with vl_sift() and peakStrenthThres=16, on the right is the LoG based detection:</w:t>
+        <w:t xml:space="preserve">reinforce the scale space response extrema concept in key </w:t>
+      </w:r>
+      <w:proofErr w:type="gramStart"/>
+      <w:r>
+        <w:rPr>
+          <w:rFonts w:ascii="Times New Roman" w:hAnsi="Times New Roman" w:cs="Times New Roman" w:hint="eastAsia"/>
+          <w:sz w:val="24"/>
+          <w:szCs w:val="24"/>
+        </w:rPr>
+        <w:t>points detection, and</w:t>
+      </w:r>
+      <w:proofErr w:type="gramEnd"/>
+      <w:r>
+        <w:rPr>
+          <w:rFonts w:ascii="Times New Roman" w:hAnsi="Times New Roman" w:cs="Times New Roman" w:hint="eastAsia"/>
+          <w:sz w:val="24"/>
+          <w:szCs w:val="24"/>
+        </w:rPr>
+        <w:t xml:space="preserve"> ask you to compute a </w:t>
+      </w:r>
+      <w:proofErr w:type="spellStart"/>
+      <w:r>
+        <w:rPr>
+          <w:rFonts w:ascii="Times New Roman" w:hAnsi="Times New Roman" w:cs="Times New Roman" w:hint="eastAsia"/>
+          <w:sz w:val="24"/>
+          <w:szCs w:val="24"/>
+        </w:rPr>
+        <w:t>LoG</w:t>
+      </w:r>
+      <w:proofErr w:type="spellEnd"/>
+      <w:r>
+        <w:rPr>
+          <w:rFonts w:ascii="Times New Roman" w:hAnsi="Times New Roman" w:cs="Times New Roman" w:hint="eastAsia"/>
+          <w:sz w:val="24"/>
+          <w:szCs w:val="24"/>
+        </w:rPr>
+        <w:t xml:space="preserve"> pyramid for scale space extrema detection, and compare that with the </w:t>
+      </w:r>
+      <w:proofErr w:type="spellStart"/>
+      <w:r>
+        <w:rPr>
+          <w:rFonts w:ascii="Times New Roman" w:hAnsi="Times New Roman" w:cs="Times New Roman" w:hint="eastAsia"/>
+          <w:sz w:val="24"/>
+          <w:szCs w:val="24"/>
+        </w:rPr>
+        <w:t>DoG</w:t>
+      </w:r>
+      <w:proofErr w:type="spellEnd"/>
+      <w:r>
+        <w:rPr>
+          <w:rFonts w:ascii="Times New Roman" w:hAnsi="Times New Roman" w:cs="Times New Roman" w:hint="eastAsia"/>
+          <w:sz w:val="24"/>
+          <w:szCs w:val="24"/>
+        </w:rPr>
+        <w:t xml:space="preserve"> pyramid based SIFT detection. An example is illustrated below, on the left is an image and its SIFT detection, with </w:t>
+      </w:r>
+      <w:proofErr w:type="spellStart"/>
+      <w:r>
+        <w:rPr>
+          <w:rFonts w:ascii="Times New Roman" w:hAnsi="Times New Roman" w:cs="Times New Roman" w:hint="eastAsia"/>
+          <w:sz w:val="24"/>
+          <w:szCs w:val="24"/>
+        </w:rPr>
+        <w:t>vl_</w:t>
+      </w:r>
+      <w:proofErr w:type="gramStart"/>
+      <w:r>
+        <w:rPr>
+          <w:rFonts w:ascii="Times New Roman" w:hAnsi="Times New Roman" w:cs="Times New Roman" w:hint="eastAsia"/>
+          <w:sz w:val="24"/>
+          <w:szCs w:val="24"/>
+        </w:rPr>
+        <w:t>sift</w:t>
+      </w:r>
+      <w:proofErr w:type="spellEnd"/>
+      <w:r>
+        <w:rPr>
+          <w:rFonts w:ascii="Times New Roman" w:hAnsi="Times New Roman" w:cs="Times New Roman" w:hint="eastAsia"/>
+          <w:sz w:val="24"/>
+          <w:szCs w:val="24"/>
+        </w:rPr>
+        <w:t>(</w:t>
+      </w:r>
+      <w:proofErr w:type="gramEnd"/>
+      <w:r>
+        <w:rPr>
+          <w:rFonts w:ascii="Times New Roman" w:hAnsi="Times New Roman" w:cs="Times New Roman" w:hint="eastAsia"/>
+          <w:sz w:val="24"/>
+          <w:szCs w:val="24"/>
+        </w:rPr>
+        <w:t xml:space="preserve">) and </w:t>
+      </w:r>
+      <w:proofErr w:type="spellStart"/>
+      <w:r>
+        <w:rPr>
+          <w:rFonts w:ascii="Times New Roman" w:hAnsi="Times New Roman" w:cs="Times New Roman" w:hint="eastAsia"/>
+          <w:sz w:val="24"/>
+          <w:szCs w:val="24"/>
+        </w:rPr>
+        <w:t>peakStrenthThres</w:t>
+      </w:r>
+      <w:proofErr w:type="spellEnd"/>
+      <w:r>
+        <w:rPr>
+          <w:rFonts w:ascii="Times New Roman" w:hAnsi="Times New Roman" w:cs="Times New Roman" w:hint="eastAsia"/>
+          <w:sz w:val="24"/>
+          <w:szCs w:val="24"/>
+        </w:rPr>
+        <w:t xml:space="preserve">=16, on the right is the </w:t>
+      </w:r>
+      <w:proofErr w:type="spellStart"/>
+      <w:r>
+        <w:rPr>
+          <w:rFonts w:ascii="Times New Roman" w:hAnsi="Times New Roman" w:cs="Times New Roman" w:hint="eastAsia"/>
+          <w:sz w:val="24"/>
+          <w:szCs w:val="24"/>
+        </w:rPr>
+        <w:t>LoG</w:t>
+      </w:r>
+      <w:proofErr w:type="spellEnd"/>
+      <w:r>
+        <w:rPr>
+          <w:rFonts w:ascii="Times New Roman" w:hAnsi="Times New Roman" w:cs="Times New Roman" w:hint="eastAsia"/>
+          <w:sz w:val="24"/>
+          <w:szCs w:val="24"/>
+        </w:rPr>
+        <w:t xml:space="preserve"> based detection:</w:t>
       </w:r>
     </w:p>
     <w:p>
@@ -146,7 +308,25 @@
           <w:sz w:val="24"/>
           <w:szCs w:val="24"/>
         </w:rPr>
-        <w:t xml:space="preserve">The LoG pyramid is computed for </w:t>
+        <w:t xml:space="preserve">The </w:t>
+      </w:r>
+      <w:proofErr w:type="spellStart"/>
+      <w:r>
+        <w:rPr>
+          <w:rFonts w:ascii="Times New Roman" w:hAnsi="Times New Roman" w:cs="Times New Roman" w:hint="eastAsia"/>
+          <w:sz w:val="24"/>
+          <w:szCs w:val="24"/>
+        </w:rPr>
+        <w:t>LoG</w:t>
+      </w:r>
+      <w:proofErr w:type="spellEnd"/>
+      <w:r>
+        <w:rPr>
+          <w:rFonts w:ascii="Times New Roman" w:hAnsi="Times New Roman" w:cs="Times New Roman" w:hint="eastAsia"/>
+          <w:sz w:val="24"/>
+          <w:szCs w:val="24"/>
+        </w:rPr>
+        <w:t xml:space="preserve"> pyramid is computed for </w:t>
       </w:r>
       <m:oMath>
         <m:r>
@@ -309,7 +489,25 @@
           <w:sz w:val="24"/>
           <w:szCs w:val="24"/>
         </w:rPr>
-        <w:t>The LoG response is given as</w:t>
+        <w:t xml:space="preserve">The </w:t>
+      </w:r>
+      <w:proofErr w:type="spellStart"/>
+      <w:r>
+        <w:rPr>
+          <w:rFonts w:ascii="Times New Roman" w:hAnsi="Times New Roman" w:cs="Times New Roman" w:hint="eastAsia"/>
+          <w:sz w:val="24"/>
+          <w:szCs w:val="24"/>
+        </w:rPr>
+        <w:t>LoG</w:t>
+      </w:r>
+      <w:proofErr w:type="spellEnd"/>
+      <w:r>
+        <w:rPr>
+          <w:rFonts w:ascii="Times New Roman" w:hAnsi="Times New Roman" w:cs="Times New Roman" w:hint="eastAsia"/>
+          <w:sz w:val="24"/>
+          <w:szCs w:val="24"/>
+        </w:rPr>
+        <w:t xml:space="preserve"> response is given as</w:t>
       </w:r>
       <w:r>
         <w:rPr>
@@ -444,7 +642,58 @@
           <w:sz w:val="24"/>
           <w:szCs w:val="24"/>
         </w:rPr>
-        <w:t xml:space="preserve">the fitting can be done with polyfit(x, y, 3), and you can also compute its gradient. An extrema is detected by checking its gradient value. </w:t>
+        <w:t xml:space="preserve">the fitting can be done with </w:t>
+      </w:r>
+      <w:proofErr w:type="spellStart"/>
+      <w:proofErr w:type="gramStart"/>
+      <w:r>
+        <w:rPr>
+          <w:rFonts w:ascii="Times New Roman" w:hAnsi="Times New Roman" w:cs="Times New Roman" w:hint="eastAsia"/>
+          <w:iCs/>
+          <w:sz w:val="24"/>
+          <w:szCs w:val="24"/>
+        </w:rPr>
+        <w:t>polyfit</w:t>
+      </w:r>
+      <w:proofErr w:type="spellEnd"/>
+      <w:r>
+        <w:rPr>
+          <w:rFonts w:ascii="Times New Roman" w:hAnsi="Times New Roman" w:cs="Times New Roman" w:hint="eastAsia"/>
+          <w:iCs/>
+          <w:sz w:val="24"/>
+          <w:szCs w:val="24"/>
+        </w:rPr>
+        <w:t>(</w:t>
+      </w:r>
+      <w:proofErr w:type="gramEnd"/>
+      <w:r>
+        <w:rPr>
+          <w:rFonts w:ascii="Times New Roman" w:hAnsi="Times New Roman" w:cs="Times New Roman" w:hint="eastAsia"/>
+          <w:iCs/>
+          <w:sz w:val="24"/>
+          <w:szCs w:val="24"/>
+        </w:rPr>
+        <w:t xml:space="preserve">x, y, 3), and you can also compute its gradient. An </w:t>
+      </w:r>
+      <w:proofErr w:type="gramStart"/>
+      <w:r>
+        <w:rPr>
+          <w:rFonts w:ascii="Times New Roman" w:hAnsi="Times New Roman" w:cs="Times New Roman" w:hint="eastAsia"/>
+          <w:iCs/>
+          <w:sz w:val="24"/>
+          <w:szCs w:val="24"/>
+        </w:rPr>
+        <w:t>extrema</w:t>
+      </w:r>
+      <w:proofErr w:type="gramEnd"/>
+      <w:r>
+        <w:rPr>
+          <w:rFonts w:ascii="Times New Roman" w:hAnsi="Times New Roman" w:cs="Times New Roman" w:hint="eastAsia"/>
+          <w:iCs/>
+          <w:sz w:val="24"/>
+          <w:szCs w:val="24"/>
+        </w:rPr>
+        <w:t xml:space="preserve"> is detected by checking its gradient value. </w:t>
       </w:r>
     </w:p>
     <w:p>
@@ -488,8 +737,30 @@
         <w:rPr>
           <w:rFonts w:ascii="Times New Roman" w:hAnsi="Times New Roman" w:cs="Times New Roman" w:hint="eastAsia"/>
         </w:rPr>
-        <w:t>Compute LoG Pyramid, show your code</w:t>
-      </w:r>
+        <w:t xml:space="preserve">Compute </w:t>
+      </w:r>
+      <w:proofErr w:type="spellStart"/>
+      <w:r>
+        <w:rPr>
+          <w:rFonts w:ascii="Times New Roman" w:hAnsi="Times New Roman" w:cs="Times New Roman" w:hint="eastAsia"/>
+        </w:rPr>
+        <w:t>LoG</w:t>
+      </w:r>
+      <w:proofErr w:type="spellEnd"/>
+      <w:r>
+        <w:rPr>
+          <w:rFonts w:ascii="Times New Roman" w:hAnsi="Times New Roman" w:cs="Times New Roman" w:hint="eastAsia"/>
+        </w:rPr>
+        <w:t xml:space="preserve"> Pyramid, show your </w:t>
+      </w:r>
+      <w:proofErr w:type="gramStart"/>
+      <w:r>
+        <w:rPr>
+          <w:rFonts w:ascii="Times New Roman" w:hAnsi="Times New Roman" w:cs="Times New Roman" w:hint="eastAsia"/>
+        </w:rPr>
+        <w:t>code</w:t>
+      </w:r>
+      <w:proofErr w:type="gramEnd"/>
     </w:p>
     <w:tbl>
       <w:tblPr>
@@ -525,6 +796,7 @@
               </w:rPr>
               <w:t>function [</w:t>
             </w:r>
+            <w:proofErr w:type="spellStart"/>
             <w:r>
               <w:rPr>
                 <w:rFonts w:ascii="UnDotum" w:eastAsia="UnDotum" w:hAnsi="UnDotum" w:cs="UnDotum" w:hint="eastAsia"/>
@@ -532,7 +804,68 @@
                 <w:sz w:val="20"/>
                 <w:szCs w:val="20"/>
               </w:rPr>
-              <w:t>log_pyramid]=getLoGPyramid(im, scales)</w:t>
+              <w:t>log_</w:t>
+            </w:r>
+            <w:proofErr w:type="gramStart"/>
+            <w:r>
+              <w:rPr>
+                <w:rFonts w:ascii="UnDotum" w:eastAsia="UnDotum" w:hAnsi="UnDotum" w:cs="UnDotum" w:hint="eastAsia"/>
+                <w:color w:val="0000F2"/>
+                <w:sz w:val="20"/>
+                <w:szCs w:val="20"/>
+              </w:rPr>
+              <w:t>pyramid</w:t>
+            </w:r>
+            <w:proofErr w:type="spellEnd"/>
+            <w:r>
+              <w:rPr>
+                <w:rFonts w:ascii="UnDotum" w:eastAsia="UnDotum" w:hAnsi="UnDotum" w:cs="UnDotum" w:hint="eastAsia"/>
+                <w:color w:val="0000F2"/>
+                <w:sz w:val="20"/>
+                <w:szCs w:val="20"/>
+              </w:rPr>
+              <w:t>]=</w:t>
+            </w:r>
+            <w:proofErr w:type="spellStart"/>
+            <w:proofErr w:type="gramEnd"/>
+            <w:r>
+              <w:rPr>
+                <w:rFonts w:ascii="UnDotum" w:eastAsia="UnDotum" w:hAnsi="UnDotum" w:cs="UnDotum" w:hint="eastAsia"/>
+                <w:color w:val="0000F2"/>
+                <w:sz w:val="20"/>
+                <w:szCs w:val="20"/>
+              </w:rPr>
+              <w:t>getLoGPyramid</w:t>
+            </w:r>
+            <w:proofErr w:type="spellEnd"/>
+            <w:r>
+              <w:rPr>
+                <w:rFonts w:ascii="UnDotum" w:eastAsia="UnDotum" w:hAnsi="UnDotum" w:cs="UnDotum" w:hint="eastAsia"/>
+                <w:color w:val="0000F2"/>
+                <w:sz w:val="20"/>
+                <w:szCs w:val="20"/>
+              </w:rPr>
+              <w:t>(</w:t>
+            </w:r>
+            <w:proofErr w:type="spellStart"/>
+            <w:r>
+              <w:rPr>
+                <w:rFonts w:ascii="UnDotum" w:eastAsia="UnDotum" w:hAnsi="UnDotum" w:cs="UnDotum" w:hint="eastAsia"/>
+                <w:color w:val="0000F2"/>
+                <w:sz w:val="20"/>
+                <w:szCs w:val="20"/>
+              </w:rPr>
+              <w:t>im</w:t>
+            </w:r>
+            <w:proofErr w:type="spellEnd"/>
+            <w:r>
+              <w:rPr>
+                <w:rFonts w:ascii="UnDotum" w:eastAsia="UnDotum" w:hAnsi="UnDotum" w:cs="UnDotum" w:hint="eastAsia"/>
+                <w:color w:val="0000F2"/>
+                <w:sz w:val="20"/>
+                <w:szCs w:val="20"/>
+              </w:rPr>
+              <w:t>, scales)</w:t>
             </w:r>
           </w:p>
           <w:p>
@@ -552,10 +885,10 @@
                 <w:szCs w:val="20"/>
               </w:rPr>
               <w:drawing>
-                <wp:inline distT="0" distB="0" distL="0" distR="0" wp14:anchorId="012667D3" wp14:editId="3969B9AF">
-                  <wp:extent cx="5943600" cy="2155825"/>
+                <wp:inline distT="0" distB="0" distL="0" distR="0" wp14:anchorId="5962D296" wp14:editId="3F359723">
+                  <wp:extent cx="5943600" cy="2385695"/>
                   <wp:effectExtent l="0" t="0" r="0" b="0"/>
-                  <wp:docPr id="2" name="Picture 2"/>
+                  <wp:docPr id="4" name="Picture 4"/>
                   <wp:cNvGraphicFramePr>
                     <a:graphicFrameLocks xmlns:a="http://schemas.openxmlformats.org/drawingml/2006/main" noChangeAspect="1"/>
                   </wp:cNvGraphicFramePr>
@@ -575,7 +908,7 @@
                         <pic:spPr>
                           <a:xfrm>
                             <a:off x="0" y="0"/>
-                            <a:ext cx="5943600" cy="2155825"/>
+                            <a:ext cx="5943600" cy="2385695"/>
                           </a:xfrm>
                           <a:prstGeom prst="rect">
                             <a:avLst/>
@@ -600,6 +933,7 @@
             <w:r>
               <w:rPr>
                 <w:rFonts w:ascii="UnDotum" w:eastAsia="UnDotum" w:hAnsi="UnDotum" w:cs="UnDotum"/>
+                <w:noProof/>
                 <w:color w:val="0000F2"/>
                 <w:sz w:val="20"/>
                 <w:szCs w:val="20"/>
@@ -664,8 +998,8 @@
         </w:rPr>
         <w:lastRenderedPageBreak/>
         <w:drawing>
-          <wp:inline distT="0" distB="0" distL="0" distR="0" wp14:anchorId="46ABD327" wp14:editId="0D6118FA">
-            <wp:extent cx="5943600" cy="2825750"/>
+          <wp:inline distT="0" distB="0" distL="0" distR="0" wp14:anchorId="7C68AD14" wp14:editId="0C4C4E9D">
+            <wp:extent cx="5943600" cy="2877185"/>
             <wp:effectExtent l="0" t="0" r="0" b="0"/>
             <wp:docPr id="1" name="Picture 1" descr="Qr code&#10;&#10;Description automatically generated"/>
             <wp:cNvGraphicFramePr>
@@ -687,7 +1021,7 @@
                   <pic:spPr>
                     <a:xfrm>
                       <a:off x="0" y="0"/>
-                      <a:ext cx="5943600" cy="2825750"/>
+                      <a:ext cx="5943600" cy="2877185"/>
                     </a:xfrm>
                     <a:prstGeom prst="rect">
                       <a:avLst/>
@@ -767,7 +1101,21 @@
         <w:rPr>
           <w:rFonts w:ascii="Times New Roman" w:hAnsi="Times New Roman" w:cs="Times New Roman" w:hint="eastAsia"/>
         </w:rPr>
-        <w:t xml:space="preserve">Compute LoG response extrema,  </w:t>
+        <w:t xml:space="preserve">Compute </w:t>
+      </w:r>
+      <w:proofErr w:type="spellStart"/>
+      <w:r>
+        <w:rPr>
+          <w:rFonts w:ascii="Times New Roman" w:hAnsi="Times New Roman" w:cs="Times New Roman" w:hint="eastAsia"/>
+        </w:rPr>
+        <w:t>LoG</w:t>
+      </w:r>
+      <w:proofErr w:type="spellEnd"/>
+      <w:r>
+        <w:rPr>
+          <w:rFonts w:ascii="Times New Roman" w:hAnsi="Times New Roman" w:cs="Times New Roman" w:hint="eastAsia"/>
+        </w:rPr>
+        <w:t xml:space="preserve"> response extrema,  </w:t>
       </w:r>
     </w:p>
     <w:tbl>
@@ -811,7 +1159,58 @@
                 <w:sz w:val="20"/>
                 <w:szCs w:val="20"/>
               </w:rPr>
-              <w:t>x0, y_max]=getScaleResponseExtrema(x, y)</w:t>
+              <w:t xml:space="preserve">x0, </w:t>
+            </w:r>
+            <w:proofErr w:type="spellStart"/>
+            <w:r>
+              <w:rPr>
+                <w:rFonts w:ascii="UnDotum" w:eastAsia="UnDotum" w:hAnsi="UnDotum" w:cs="UnDotum" w:hint="eastAsia"/>
+                <w:color w:val="0000F2"/>
+                <w:sz w:val="20"/>
+                <w:szCs w:val="20"/>
+              </w:rPr>
+              <w:t>y_</w:t>
+            </w:r>
+            <w:proofErr w:type="gramStart"/>
+            <w:r>
+              <w:rPr>
+                <w:rFonts w:ascii="UnDotum" w:eastAsia="UnDotum" w:hAnsi="UnDotum" w:cs="UnDotum" w:hint="eastAsia"/>
+                <w:color w:val="0000F2"/>
+                <w:sz w:val="20"/>
+                <w:szCs w:val="20"/>
+              </w:rPr>
+              <w:t>max</w:t>
+            </w:r>
+            <w:proofErr w:type="spellEnd"/>
+            <w:r>
+              <w:rPr>
+                <w:rFonts w:ascii="UnDotum" w:eastAsia="UnDotum" w:hAnsi="UnDotum" w:cs="UnDotum" w:hint="eastAsia"/>
+                <w:color w:val="0000F2"/>
+                <w:sz w:val="20"/>
+                <w:szCs w:val="20"/>
+              </w:rPr>
+              <w:t>]=</w:t>
+            </w:r>
+            <w:proofErr w:type="spellStart"/>
+            <w:proofErr w:type="gramEnd"/>
+            <w:r>
+              <w:rPr>
+                <w:rFonts w:ascii="UnDotum" w:eastAsia="UnDotum" w:hAnsi="UnDotum" w:cs="UnDotum" w:hint="eastAsia"/>
+                <w:color w:val="0000F2"/>
+                <w:sz w:val="20"/>
+                <w:szCs w:val="20"/>
+              </w:rPr>
+              <w:t>getScaleResponseExtrema</w:t>
+            </w:r>
+            <w:proofErr w:type="spellEnd"/>
+            <w:r>
+              <w:rPr>
+                <w:rFonts w:ascii="UnDotum" w:eastAsia="UnDotum" w:hAnsi="UnDotum" w:cs="UnDotum" w:hint="eastAsia"/>
+                <w:color w:val="0000F2"/>
+                <w:sz w:val="20"/>
+                <w:szCs w:val="20"/>
+              </w:rPr>
+              <w:t>(x, y)</w:t>
             </w:r>
           </w:p>
           <w:p>
@@ -947,7 +1346,21 @@
         <w:rPr>
           <w:rFonts w:ascii="Times New Roman" w:hAnsi="Times New Roman" w:cs="Times New Roman" w:hint="eastAsia"/>
         </w:rPr>
-        <w:t xml:space="preserve">Give the image level LoG key points detection and visualize and compare with SIFT detection.   </w:t>
+        <w:t xml:space="preserve">Give the image level </w:t>
+      </w:r>
+      <w:proofErr w:type="spellStart"/>
+      <w:r>
+        <w:rPr>
+          <w:rFonts w:ascii="Times New Roman" w:hAnsi="Times New Roman" w:cs="Times New Roman" w:hint="eastAsia"/>
+        </w:rPr>
+        <w:t>LoG</w:t>
+      </w:r>
+      <w:proofErr w:type="spellEnd"/>
+      <w:r>
+        <w:rPr>
+          <w:rFonts w:ascii="Times New Roman" w:hAnsi="Times New Roman" w:cs="Times New Roman" w:hint="eastAsia"/>
+        </w:rPr>
+        <w:t xml:space="preserve"> key points detection and visualize and compare with SIFT detection.   </w:t>
       </w:r>
     </w:p>
     <w:tbl>
@@ -991,7 +1404,78 @@
                 <w:sz w:val="20"/>
                 <w:szCs w:val="20"/>
               </w:rPr>
-              <w:t>x, y, scale]=getLoGKeyPoints(im, log_peak_thres)</w:t>
+              <w:t xml:space="preserve">x, y, </w:t>
+            </w:r>
+            <w:proofErr w:type="gramStart"/>
+            <w:r>
+              <w:rPr>
+                <w:rFonts w:ascii="UnDotum" w:eastAsia="UnDotum" w:hAnsi="UnDotum" w:cs="UnDotum" w:hint="eastAsia"/>
+                <w:color w:val="0000F2"/>
+                <w:sz w:val="20"/>
+                <w:szCs w:val="20"/>
+              </w:rPr>
+              <w:t>scale]=</w:t>
+            </w:r>
+            <w:proofErr w:type="spellStart"/>
+            <w:proofErr w:type="gramEnd"/>
+            <w:r>
+              <w:rPr>
+                <w:rFonts w:ascii="UnDotum" w:eastAsia="UnDotum" w:hAnsi="UnDotum" w:cs="UnDotum" w:hint="eastAsia"/>
+                <w:color w:val="0000F2"/>
+                <w:sz w:val="20"/>
+                <w:szCs w:val="20"/>
+              </w:rPr>
+              <w:t>getLoGKeyPoints</w:t>
+            </w:r>
+            <w:proofErr w:type="spellEnd"/>
+            <w:r>
+              <w:rPr>
+                <w:rFonts w:ascii="UnDotum" w:eastAsia="UnDotum" w:hAnsi="UnDotum" w:cs="UnDotum" w:hint="eastAsia"/>
+                <w:color w:val="0000F2"/>
+                <w:sz w:val="20"/>
+                <w:szCs w:val="20"/>
+              </w:rPr>
+              <w:t>(</w:t>
+            </w:r>
+            <w:proofErr w:type="spellStart"/>
+            <w:r>
+              <w:rPr>
+                <w:rFonts w:ascii="UnDotum" w:eastAsia="UnDotum" w:hAnsi="UnDotum" w:cs="UnDotum" w:hint="eastAsia"/>
+                <w:color w:val="0000F2"/>
+                <w:sz w:val="20"/>
+                <w:szCs w:val="20"/>
+              </w:rPr>
+              <w:t>im</w:t>
+            </w:r>
+            <w:proofErr w:type="spellEnd"/>
+            <w:r>
+              <w:rPr>
+                <w:rFonts w:ascii="UnDotum" w:eastAsia="UnDotum" w:hAnsi="UnDotum" w:cs="UnDotum" w:hint="eastAsia"/>
+                <w:color w:val="0000F2"/>
+                <w:sz w:val="20"/>
+                <w:szCs w:val="20"/>
+              </w:rPr>
+              <w:t xml:space="preserve">, </w:t>
+            </w:r>
+            <w:proofErr w:type="spellStart"/>
+            <w:r>
+              <w:rPr>
+                <w:rFonts w:ascii="UnDotum" w:eastAsia="UnDotum" w:hAnsi="UnDotum" w:cs="UnDotum" w:hint="eastAsia"/>
+                <w:color w:val="0000F2"/>
+                <w:sz w:val="20"/>
+                <w:szCs w:val="20"/>
+              </w:rPr>
+              <w:t>log_peak_thres</w:t>
+            </w:r>
+            <w:proofErr w:type="spellEnd"/>
+            <w:r>
+              <w:rPr>
+                <w:rFonts w:ascii="UnDotum" w:eastAsia="UnDotum" w:hAnsi="UnDotum" w:cs="UnDotum" w:hint="eastAsia"/>
+                <w:color w:val="0000F2"/>
+                <w:sz w:val="20"/>
+                <w:szCs w:val="20"/>
+              </w:rPr>
+              <w:t>)</w:t>
             </w:r>
           </w:p>
           <w:p>
@@ -1074,7 +1558,21 @@
         <w:rPr>
           <w:rFonts w:ascii="Times New Roman" w:hAnsi="Times New Roman" w:cs="Times New Roman" w:hint="eastAsia"/>
         </w:rPr>
-        <w:t>some additional example:</w:t>
+        <w:t xml:space="preserve">some additional </w:t>
+      </w:r>
+      <w:proofErr w:type="gramStart"/>
+      <w:r>
+        <w:rPr>
+          <w:rFonts w:ascii="Times New Roman" w:hAnsi="Times New Roman" w:cs="Times New Roman" w:hint="eastAsia"/>
+        </w:rPr>
+        <w:t>example</w:t>
+      </w:r>
+      <w:proofErr w:type="gramEnd"/>
+      <w:r>
+        <w:rPr>
+          <w:rFonts w:ascii="Times New Roman" w:hAnsi="Times New Roman" w:cs="Times New Roman" w:hint="eastAsia"/>
+        </w:rPr>
+        <w:t>:</w:t>
       </w:r>
     </w:p>
     <w:p>

</xml_diff>